<commit_message>
Week 1 lab: minor fix to lab sheet; Week 2 lab: fixing grammatical error in lab sheet; removing some junk left over from last year
</commit_message>
<xml_diff>
--- a/Week1/labWeek1.docx
+++ b/Week1/labWeek1.docx
@@ -485,6 +485,8 @@
       <w:r>
         <w:t xml:space="preserve">, </w:t>
       </w:r>
+      <w:bookmarkStart w:id="0" w:name="_GoBack"/>
+      <w:bookmarkEnd w:id="0"/>
       <w:r>
         <w:rPr>
           <w:rFonts w:ascii="Courier New" w:hAnsi="Courier New" w:cs="Courier New"/>
@@ -607,7 +609,10 @@
         <w:t>d</w:t>
       </w:r>
       <w:r>
-        <w:t>ata = load(‘liver_data.txt’);</w:t>
+        <w:t>ata = load(’</w:t>
+      </w:r>
+      <w:r>
+        <w:t>liver_data.txt’);</w:t>
       </w:r>
     </w:p>
     <w:p>
@@ -822,6 +827,7 @@
     </w:p>
     <w:p>
       <w:r>
+        <w:lastRenderedPageBreak/>
         <w:t>If designing a medical diagnostic test</w:t>
       </w:r>
       <w:r>
@@ -1175,6 +1181,7 @@
     </w:p>
     <w:p>
       <w:r>
+        <w:lastRenderedPageBreak/>
         <w:t>T</w:t>
       </w:r>
       <w:r>
@@ -1375,8 +1382,6 @@
       <w:r>
         <w:t>ist</w:t>
       </w:r>
-      <w:bookmarkStart w:id="0" w:name="_GoBack"/>
-      <w:bookmarkEnd w:id="0"/>
       <w:r>
         <w:t>(wellDrinks, -0.5:1:20.5);</w:t>
       </w:r>
@@ -1587,6 +1592,7 @@
         <w:rPr>
           <w:b/>
         </w:rPr>
+        <w:lastRenderedPageBreak/>
         <w:t>W</w:t>
       </w:r>
       <w:r>
@@ -1983,6 +1989,7 @@
         <w:pStyle w:val="code"/>
       </w:pPr>
       <w:r>
+        <w:lastRenderedPageBreak/>
         <w:t>s</w:t>
       </w:r>
       <w:r>
@@ -3448,6 +3455,7 @@
   <w:style w:type="character" w:default="1" w:styleId="DefaultParagraphFont">
     <w:name w:val="Default Paragraph Font"/>
     <w:uiPriority w:val="1"/>
+    <w:semiHidden/>
     <w:unhideWhenUsed/>
   </w:style>
   <w:style w:type="table" w:default="1" w:styleId="TableNormal">
@@ -4331,7 +4339,7 @@
 </file>
 
 <file path=customXml/itemProps1.xml><?xml version="1.0" encoding="utf-8"?>
-<ds:datastoreItem xmlns:ds="http://schemas.openxmlformats.org/officeDocument/2006/customXml" ds:itemID="{CA6267B3-7047-224E-9248-3A4FDCA005F1}">
+<ds:datastoreItem xmlns:ds="http://schemas.openxmlformats.org/officeDocument/2006/customXml" ds:itemID="{0DCAFC0B-099A-9248-B46D-E6C1711F1DD6}">
   <ds:schemaRefs>
     <ds:schemaRef ds:uri="http://schemas.openxmlformats.org/officeDocument/2006/bibliography"/>
   </ds:schemaRefs>

</xml_diff>